<commit_message>
report proofing, report pdf added
</commit_message>
<xml_diff>
--- a/CMPT_353_Project_Report.docx
+++ b/CMPT_353_Project_Report.docx
@@ -71,7 +71,23 @@
           <w:szCs w:val="24"/>
           <w:lang w:val="en-US"/>
         </w:rPr>
-        <w:t>-&gt; HTML client structure that we are familiar with from the assignments. A client who talks with a server and the server then talks to the database based on the needs of the client. Basically, a html client and a MySQL database interacting through the middleman that is the NodeJS server.</w:t>
+        <w:t>-&gt; HTML client structure that we are familiar with from the assignments. A client who talks with a server and the server then talks to the database based on the needs of the client. Basically, a</w:t>
+      </w:r>
+      <w:r>
+        <w:rPr>
+          <w:sz w:val="24"/>
+          <w:szCs w:val="24"/>
+          <w:lang w:val="en-US"/>
+        </w:rPr>
+        <w:t>n</w:t>
+      </w:r>
+      <w:r>
+        <w:rPr>
+          <w:sz w:val="24"/>
+          <w:szCs w:val="24"/>
+          <w:lang w:val="en-US"/>
+        </w:rPr>
+        <w:t xml:space="preserve"> html client and a MySQL database interacting through the middleman that is the NodeJS server.</w:t>
       </w:r>
     </w:p>
     <w:p>
@@ -197,7 +213,23 @@
           <w:szCs w:val="24"/>
           <w:lang w:val="en-US"/>
         </w:rPr>
-        <w:t xml:space="preserve">staff and customers and seeing if expected updates are performed. </w:t>
+        <w:t>staff and customers</w:t>
+      </w:r>
+      <w:r>
+        <w:rPr>
+          <w:sz w:val="24"/>
+          <w:szCs w:val="24"/>
+          <w:lang w:val="en-US"/>
+        </w:rPr>
+        <w:t>,</w:t>
+      </w:r>
+      <w:r>
+        <w:rPr>
+          <w:sz w:val="24"/>
+          <w:szCs w:val="24"/>
+          <w:lang w:val="en-US"/>
+        </w:rPr>
+        <w:t xml:space="preserve"> and seeing if expected updates are performed. </w:t>
       </w:r>
       <w:r>
         <w:rPr>
@@ -262,7 +294,39 @@
           <w:szCs w:val="24"/>
           <w:lang w:val="en-US"/>
         </w:rPr>
-        <w:t xml:space="preserve">Used by big names like Toyota, Adobe, and even Google it seemed like a solid technology that will be around for many years. </w:t>
+        <w:t>Used by big names like Toyota, Adobe, and even Google</w:t>
+      </w:r>
+      <w:r>
+        <w:rPr>
+          <w:sz w:val="24"/>
+          <w:szCs w:val="24"/>
+          <w:lang w:val="en-US"/>
+        </w:rPr>
+        <w:t>.</w:t>
+      </w:r>
+      <w:r>
+        <w:rPr>
+          <w:sz w:val="24"/>
+          <w:szCs w:val="24"/>
+          <w:lang w:val="en-US"/>
+        </w:rPr>
+        <w:t xml:space="preserve"> </w:t>
+      </w:r>
+      <w:r>
+        <w:rPr>
+          <w:sz w:val="24"/>
+          <w:szCs w:val="24"/>
+          <w:lang w:val="en-US"/>
+        </w:rPr>
+        <w:t>I</w:t>
+      </w:r>
+      <w:r>
+        <w:rPr>
+          <w:sz w:val="24"/>
+          <w:szCs w:val="24"/>
+          <w:lang w:val="en-US"/>
+        </w:rPr>
+        <w:t xml:space="preserve">t seemed like a solid technology that will be around for many years. </w:t>
       </w:r>
       <w:r>
         <w:rPr>
@@ -456,25 +520,7 @@
           <w:szCs w:val="24"/>
           <w:lang w:val="en-US"/>
         </w:rPr>
-        <w:t xml:space="preserve">ollections would be most </w:t>
-      </w:r>
-      <w:proofErr w:type="gramStart"/>
-      <w:r>
-        <w:rPr>
-          <w:sz w:val="24"/>
-          <w:szCs w:val="24"/>
-          <w:lang w:val="en-US"/>
-        </w:rPr>
-        <w:t>similar to</w:t>
-      </w:r>
-      <w:proofErr w:type="gramEnd"/>
-      <w:r>
-        <w:rPr>
-          <w:sz w:val="24"/>
-          <w:szCs w:val="24"/>
-          <w:lang w:val="en-US"/>
-        </w:rPr>
-        <w:t xml:space="preserve"> the tables that exist in SQL databases</w:t>
+        <w:t>ollections would be most similar to the tables that exist in SQL databases</w:t>
       </w:r>
       <w:r>
         <w:rPr>
@@ -508,25 +554,23 @@
           <w:szCs w:val="24"/>
           <w:lang w:val="en-US"/>
         </w:rPr>
-        <w:t xml:space="preserve"> which are JSON objects that define the structure and contents of a Collection. </w:t>
-      </w:r>
-      <w:proofErr w:type="gramStart"/>
-      <w:r>
-        <w:rPr>
-          <w:sz w:val="24"/>
-          <w:szCs w:val="24"/>
-          <w:lang w:val="en-US"/>
-        </w:rPr>
-        <w:t>Similar to</w:t>
-      </w:r>
-      <w:proofErr w:type="gramEnd"/>
-      <w:r>
-        <w:rPr>
-          <w:sz w:val="24"/>
-          <w:szCs w:val="24"/>
-          <w:lang w:val="en-US"/>
-        </w:rPr>
-        <w:t xml:space="preserve"> defining the columns of a SQL database. However, unlike SQL, MongoDB does not require </w:t>
+        <w:t xml:space="preserve"> which are JSON objects that define the structure and contents of a Collection. Similar to defining the columns of a</w:t>
+      </w:r>
+      <w:r>
+        <w:rPr>
+          <w:sz w:val="24"/>
+          <w:szCs w:val="24"/>
+          <w:lang w:val="en-US"/>
+        </w:rPr>
+        <w:t>n</w:t>
+      </w:r>
+      <w:r>
+        <w:rPr>
+          <w:sz w:val="24"/>
+          <w:szCs w:val="24"/>
+          <w:lang w:val="en-US"/>
+        </w:rPr>
+        <w:t xml:space="preserve"> SQL database. However, unlike SQL, MongoDB does not require </w:t>
       </w:r>
       <w:r>
         <w:rPr>
@@ -1043,6 +1087,12 @@
       </w:rPr>
       <w:t>hef052</w:t>
     </w:r>
+    <w:r>
+      <w:rPr>
+        <w:lang w:val="en-US"/>
+      </w:rPr>
+      <w:t>, lwn282</w:t>
+    </w:r>
   </w:p>
   <w:p>
     <w:pPr>
@@ -1056,7 +1106,19 @@
       <w:rPr>
         <w:lang w:val="en-US"/>
       </w:rPr>
-      <w:t xml:space="preserve">11233914 </w:t>
+      <w:t>11233914</w:t>
+    </w:r>
+    <w:r>
+      <w:rPr>
+        <w:lang w:val="en-US"/>
+      </w:rPr>
+      <w:t>, 11232603</w:t>
+    </w:r>
+    <w:r>
+      <w:rPr>
+        <w:lang w:val="en-US"/>
+      </w:rPr>
+      <w:t xml:space="preserve"> </w:t>
     </w:r>
   </w:p>
   <w:p>
@@ -1200,6 +1262,7 @@
     <w:lsdException w:name="HTML Sample" w:semiHidden="1" w:unhideWhenUsed="1"/>
     <w:lsdException w:name="HTML Typewriter" w:semiHidden="1" w:unhideWhenUsed="1"/>
     <w:lsdException w:name="HTML Variable" w:semiHidden="1" w:unhideWhenUsed="1"/>
+    <w:lsdException w:name="Normal Table" w:semiHidden="1" w:unhideWhenUsed="1"/>
     <w:lsdException w:name="annotation subject" w:semiHidden="1" w:unhideWhenUsed="1"/>
     <w:lsdException w:name="No List" w:semiHidden="1" w:unhideWhenUsed="1"/>
     <w:lsdException w:name="Outline List 1" w:semiHidden="1" w:unhideWhenUsed="1"/>
@@ -1246,8 +1309,10 @@
     <w:lsdException w:name="Table Subtle 2" w:semiHidden="1" w:unhideWhenUsed="1"/>
     <w:lsdException w:name="Table Web 1" w:semiHidden="1" w:unhideWhenUsed="1"/>
     <w:lsdException w:name="Table Web 2" w:semiHidden="1" w:unhideWhenUsed="1"/>
+    <w:lsdException w:name="Table Web 3" w:semiHidden="1" w:unhideWhenUsed="1"/>
     <w:lsdException w:name="Balloon Text" w:semiHidden="1" w:unhideWhenUsed="1"/>
     <w:lsdException w:name="Table Grid" w:uiPriority="39"/>
+    <w:lsdException w:name="Table Theme" w:semiHidden="1" w:unhideWhenUsed="1"/>
     <w:lsdException w:name="Placeholder Text" w:semiHidden="1"/>
     <w:lsdException w:name="No Spacing" w:uiPriority="1" w:qFormat="1"/>
     <w:lsdException w:name="Light Shading" w:uiPriority="60"/>

</xml_diff>